<commit_message>
Arquivo com a resposta da solução
</commit_message>
<xml_diff>
--- a/Questao3/Questões 3.docx
+++ b/Questao3/Questões 3.docx
@@ -1,6 +1,6 @@
 
 <file path=word/document.xml><?xml version="1.0" encoding="utf-8"?>
-<w:document xmlns:wpc="http://schemas.microsoft.com/office/word/2010/wordprocessingCanvas" xmlns:cx="http://schemas.microsoft.com/office/drawing/2014/chartex" xmlns:cx1="http://schemas.microsoft.com/office/drawing/2015/9/8/chartex" xmlns:cx2="http://schemas.microsoft.com/office/drawing/2015/10/21/chartex" xmlns:cx3="http://schemas.microsoft.com/office/drawing/2016/5/9/chartex" xmlns:cx4="http://schemas.microsoft.com/office/drawing/2016/5/10/chartex" xmlns:cx5="http://schemas.microsoft.com/office/drawing/2016/5/11/chartex" xmlns:cx6="http://schemas.microsoft.com/office/drawing/2016/5/12/chartex" xmlns:cx7="http://schemas.microsoft.com/office/drawing/2016/5/13/chartex" xmlns:cx8="http://schemas.microsoft.com/office/drawing/2016/5/14/chartex" xmlns:mc="http://schemas.openxmlformats.org/markup-compatibility/2006" xmlns:aink="http://schemas.microsoft.com/office/drawing/2016/ink" xmlns:am3d="http://schemas.microsoft.com/office/drawing/2017/model3d" xmlns:o="urn:schemas-microsoft-com:office:office" xmlns:r="http://schemas.openxmlformats.org/officeDocument/2006/relationships" xmlns:m="http://schemas.openxmlformats.org/officeDocument/2006/math" xmlns:v="urn:schemas-microsoft-com:vml" xmlns:wp14="http://schemas.microsoft.com/office/word/2010/wordprocessingDrawing" xmlns:wp="http://schemas.openxmlformats.org/drawingml/2006/wordprocessingDrawing" xmlns:w10="urn:schemas-microsoft-com:office:word" xmlns:w="http://schemas.openxmlformats.org/wordprocessingml/2006/main" xmlns:w14="http://schemas.microsoft.com/office/word/2010/wordml" xmlns:w15="http://schemas.microsoft.com/office/word/2012/wordml" xmlns:w16cex="http://schemas.microsoft.com/office/word/2018/wordml/cex" xmlns:w16cid="http://schemas.microsoft.com/office/word/2016/wordml/cid" xmlns:w16="http://schemas.microsoft.com/office/word/2018/wordml" xmlns:w16sdtdh="http://schemas.microsoft.com/office/word/2020/wordml/sdtdatahash" xmlns:w16se="http://schemas.microsoft.com/office/word/2015/wordml/symex" xmlns:wpg="http://schemas.microsoft.com/office/word/2010/wordprocessingGroup" xmlns:wpi="http://schemas.microsoft.com/office/word/2010/wordprocessingInk" xmlns:wne="http://schemas.microsoft.com/office/word/2006/wordml" xmlns:wps="http://schemas.microsoft.com/office/word/2010/wordprocessingShape" mc:Ignorable="w14 w15 w16se w16cid w16 w16cex w16sdtdh wp14">
+<w:document xmlns:wpc="http://schemas.microsoft.com/office/word/2010/wordprocessingCanvas" xmlns:cx="http://schemas.microsoft.com/office/drawing/2014/chartex" xmlns:cx1="http://schemas.microsoft.com/office/drawing/2015/9/8/chartex" xmlns:cx2="http://schemas.microsoft.com/office/drawing/2015/10/21/chartex" xmlns:cx3="http://schemas.microsoft.com/office/drawing/2016/5/9/chartex" xmlns:cx4="http://schemas.microsoft.com/office/drawing/2016/5/10/chartex" xmlns:cx5="http://schemas.microsoft.com/office/drawing/2016/5/11/chartex" xmlns:cx6="http://schemas.microsoft.com/office/drawing/2016/5/12/chartex" xmlns:cx7="http://schemas.microsoft.com/office/drawing/2016/5/13/chartex" xmlns:cx8="http://schemas.microsoft.com/office/drawing/2016/5/14/chartex" xmlns:mc="http://schemas.openxmlformats.org/markup-compatibility/2006" xmlns:aink="http://schemas.microsoft.com/office/drawing/2016/ink" xmlns:am3d="http://schemas.microsoft.com/office/drawing/2017/model3d" xmlns:o="urn:schemas-microsoft-com:office:office" xmlns:oel="http://schemas.microsoft.com/office/2019/extlst" xmlns:r="http://schemas.openxmlformats.org/officeDocument/2006/relationships" xmlns:m="http://schemas.openxmlformats.org/officeDocument/2006/math" xmlns:v="urn:schemas-microsoft-com:vml" xmlns:wp14="http://schemas.microsoft.com/office/word/2010/wordprocessingDrawing" xmlns:wp="http://schemas.openxmlformats.org/drawingml/2006/wordprocessingDrawing" xmlns:w10="urn:schemas-microsoft-com:office:word" xmlns:w="http://schemas.openxmlformats.org/wordprocessingml/2006/main" xmlns:w14="http://schemas.microsoft.com/office/word/2010/wordml" xmlns:w15="http://schemas.microsoft.com/office/word/2012/wordml" xmlns:w16cex="http://schemas.microsoft.com/office/word/2018/wordml/cex" xmlns:w16cid="http://schemas.microsoft.com/office/word/2016/wordml/cid" xmlns:w16="http://schemas.microsoft.com/office/word/2018/wordml" xmlns:w16du="http://schemas.microsoft.com/office/word/2023/wordml/word16du" xmlns:w16sdtdh="http://schemas.microsoft.com/office/word/2020/wordml/sdtdatahash" xmlns:w16sdtfl="http://schemas.microsoft.com/office/word/2024/wordml/sdtformatlock" xmlns:w16se="http://schemas.microsoft.com/office/word/2015/wordml/symex" xmlns:wpg="http://schemas.microsoft.com/office/word/2010/wordprocessingGroup" xmlns:wpi="http://schemas.microsoft.com/office/word/2010/wordprocessingInk" xmlns:wne="http://schemas.microsoft.com/office/word/2006/wordml" xmlns:wps="http://schemas.microsoft.com/office/word/2010/wordprocessingShape" mc:Ignorable="w14 w15 w16se w16cid w16 w16cex w16sdtdh w16sdtfl w16du wp14">
   <w:body>
     <w:p>
       <w:pPr>
@@ -524,7 +524,15 @@
           <w:b/>
           <w:bCs/>
         </w:rPr>
-        <w:t xml:space="preserve">  </w:t>
+        <w:t xml:space="preserve"> </w:t>
+      </w:r>
+      <w:proofErr w:type="gramStart"/>
+      <w:r>
+        <w:rPr>
+          <w:b/>
+          <w:bCs/>
+        </w:rPr>
+        <w:t xml:space="preserve"> </w:t>
       </w:r>
       <w:r>
         <w:rPr>
@@ -533,6 +541,7 @@
         </w:rPr>
         <w:t xml:space="preserve"> ]</w:t>
       </w:r>
+      <w:proofErr w:type="gramEnd"/>
       <w:r>
         <w:t xml:space="preserve"> </w:t>
       </w:r>
@@ -548,6 +557,7 @@
           <w:numId w:val="1"/>
         </w:numPr>
       </w:pPr>
+      <w:proofErr w:type="gramStart"/>
       <w:r>
         <w:rPr>
           <w:b/>
@@ -555,6 +565,7 @@
         </w:rPr>
         <w:t xml:space="preserve">[  </w:t>
       </w:r>
+      <w:proofErr w:type="gramEnd"/>
       <w:r>
         <w:rPr>
           <w:b/>
@@ -562,6 +573,7 @@
         </w:rPr>
         <w:t xml:space="preserve">  </w:t>
       </w:r>
+      <w:proofErr w:type="gramStart"/>
       <w:r>
         <w:rPr>
           <w:b/>
@@ -569,6 +581,7 @@
         </w:rPr>
         <w:t xml:space="preserve">  ]</w:t>
       </w:r>
+      <w:proofErr w:type="gramEnd"/>
       <w:r>
         <w:t xml:space="preserve"> </w:t>
       </w:r>
@@ -586,19 +599,33 @@
           <w:ilvl w:val="0"/>
           <w:numId w:val="1"/>
         </w:numPr>
-      </w:pPr>
-      <w:r>
-        <w:rPr>
-          <w:b/>
-          <w:bCs/>
-        </w:rPr>
-        <w:t xml:space="preserve">[  </w:t>
+        <w:rPr>
+          <w:highlight w:val="green"/>
+        </w:rPr>
+      </w:pPr>
+      <w:proofErr w:type="gramStart"/>
+      <w:r>
+        <w:rPr>
+          <w:b/>
+          <w:bCs/>
+          <w:highlight w:val="green"/>
+        </w:rPr>
+        <w:t xml:space="preserve">[ </w:t>
+      </w:r>
+      <w:r>
+        <w:rPr>
+          <w:b/>
+          <w:bCs/>
+          <w:highlight w:val="green"/>
+        </w:rPr>
+        <w:t xml:space="preserve"> X</w:t>
       </w:r>
       <w:r>
         <w:rPr>
           <w:b/>
           <w:bCs/>
           <w:color w:val="FF0000"/>
+          <w:highlight w:val="green"/>
         </w:rPr>
         <w:t xml:space="preserve">  </w:t>
       </w:r>
@@ -606,21 +633,21 @@
         <w:rPr>
           <w:b/>
           <w:bCs/>
-          <w:color w:val="FF0000"/>
-        </w:rPr>
-        <w:t xml:space="preserve">  </w:t>
-      </w:r>
-      <w:r>
-        <w:rPr>
-          <w:b/>
-          <w:bCs/>
+          <w:highlight w:val="green"/>
         </w:rPr>
         <w:t>]</w:t>
       </w:r>
-      <w:r>
+      <w:proofErr w:type="gramEnd"/>
+      <w:r>
+        <w:rPr>
+          <w:highlight w:val="green"/>
+        </w:rPr>
         <w:t xml:space="preserve"> </w:t>
       </w:r>
       <w:r>
+        <w:rPr>
+          <w:highlight w:val="green"/>
+        </w:rPr>
         <w:t>style.css, apenas.</w:t>
       </w:r>
     </w:p>
@@ -653,8 +680,17 @@
           <w:b/>
           <w:bCs/>
         </w:rPr>
-        <w:t xml:space="preserve">    ]</w:t>
-      </w:r>
+        <w:t xml:space="preserve">  </w:t>
+      </w:r>
+      <w:proofErr w:type="gramStart"/>
+      <w:r>
+        <w:rPr>
+          <w:b/>
+          <w:bCs/>
+        </w:rPr>
+        <w:t xml:space="preserve">  ]</w:t>
+      </w:r>
+      <w:proofErr w:type="gramEnd"/>
       <w:r>
         <w:t xml:space="preserve"> </w:t>
       </w:r>
@@ -665,57 +701,46 @@
         <w:t>.html e script.js, apenas.</w:t>
       </w:r>
     </w:p>
-    <w:p w14:noSpellErr="1">
+    <w:p>
       <w:pPr>
         <w:pStyle w:val="PargrafodaLista"/>
         <w:numPr>
           <w:ilvl w:val="0"/>
           <w:numId w:val="1"/>
         </w:numPr>
-        <w:rPr>
-          <w:lang w:val="pt-BR"/>
-        </w:rPr>
-      </w:pPr>
-      <w:r>
-        <w:rPr>
-          <w:b w:val="1"/>
-          <w:bCs w:val="1"/>
-          <w:lang w:val="pt-BR"/>
+      </w:pPr>
+      <w:proofErr w:type="gramStart"/>
+      <w:r>
+        <w:rPr>
+          <w:b/>
+          <w:bCs/>
         </w:rPr>
         <w:t xml:space="preserve">[  </w:t>
       </w:r>
-      <w:r>
-        <w:rPr>
-          <w:b w:val="1"/>
-          <w:bCs w:val="1"/>
-          <w:lang w:val="pt-BR"/>
+      <w:proofErr w:type="gramEnd"/>
+      <w:r>
+        <w:rPr>
+          <w:b/>
+          <w:bCs/>
         </w:rPr>
         <w:t xml:space="preserve">  </w:t>
       </w:r>
-      <w:r>
-        <w:rPr>
-          <w:b w:val="1"/>
-          <w:bCs w:val="1"/>
-          <w:lang w:val="pt-BR"/>
+      <w:proofErr w:type="gramStart"/>
+      <w:r>
+        <w:rPr>
+          <w:b/>
+          <w:bCs/>
         </w:rPr>
         <w:t xml:space="preserve">  ]</w:t>
       </w:r>
-      <w:r>
-        <w:rPr>
-          <w:lang w:val="pt-BR"/>
-        </w:rPr>
+      <w:proofErr w:type="gramEnd"/>
+      <w:r>
         <w:t xml:space="preserve"> </w:t>
       </w:r>
       <w:r>
-        <w:rPr>
-          <w:lang w:val="pt-BR"/>
-        </w:rPr>
         <w:t>default</w:t>
       </w:r>
       <w:r>
-        <w:rPr>
-          <w:lang w:val="pt-BR"/>
-        </w:rPr>
         <w:t>.html, script.js e style.css.</w:t>
       </w:r>
     </w:p>
@@ -734,7 +759,7 @@
       </w:pPr>
     </w:p>
     <w:sectPr>
-      <w:pgSz w:w="11906" w:h="16838" w:orient="portrait"/>
+      <w:pgSz w:w="11906" w:h="16838"/>
       <w:pgMar w:top="720" w:right="720" w:bottom="720" w:left="720" w:header="709" w:footer="709" w:gutter="0"/>
       <w:cols w:space="708"/>
       <w:docGrid w:linePitch="360"/>
@@ -744,7 +769,7 @@
 </file>
 
 <file path=word/numbering.xml><?xml version="1.0" encoding="utf-8"?>
-<w:numbering xmlns:wpc="http://schemas.microsoft.com/office/word/2010/wordprocessingCanvas" xmlns:cx="http://schemas.microsoft.com/office/drawing/2014/chartex" xmlns:cx1="http://schemas.microsoft.com/office/drawing/2015/9/8/chartex" xmlns:cx2="http://schemas.microsoft.com/office/drawing/2015/10/21/chartex" xmlns:cx3="http://schemas.microsoft.com/office/drawing/2016/5/9/chartex" xmlns:cx4="http://schemas.microsoft.com/office/drawing/2016/5/10/chartex" xmlns:cx5="http://schemas.microsoft.com/office/drawing/2016/5/11/chartex" xmlns:cx6="http://schemas.microsoft.com/office/drawing/2016/5/12/chartex" xmlns:cx7="http://schemas.microsoft.com/office/drawing/2016/5/13/chartex" xmlns:cx8="http://schemas.microsoft.com/office/drawing/2016/5/14/chartex" xmlns:mc="http://schemas.openxmlformats.org/markup-compatibility/2006" xmlns:aink="http://schemas.microsoft.com/office/drawing/2016/ink" xmlns:am3d="http://schemas.microsoft.com/office/drawing/2017/model3d" xmlns:o="urn:schemas-microsoft-com:office:office" xmlns:r="http://schemas.openxmlformats.org/officeDocument/2006/relationships" xmlns:m="http://schemas.openxmlformats.org/officeDocument/2006/math" xmlns:v="urn:schemas-microsoft-com:vml" xmlns:wp14="http://schemas.microsoft.com/office/word/2010/wordprocessingDrawing" xmlns:wp="http://schemas.openxmlformats.org/drawingml/2006/wordprocessingDrawing" xmlns:w10="urn:schemas-microsoft-com:office:word" xmlns:w="http://schemas.openxmlformats.org/wordprocessingml/2006/main" xmlns:w14="http://schemas.microsoft.com/office/word/2010/wordml" xmlns:w15="http://schemas.microsoft.com/office/word/2012/wordml" xmlns:w16cex="http://schemas.microsoft.com/office/word/2018/wordml/cex" xmlns:w16cid="http://schemas.microsoft.com/office/word/2016/wordml/cid" xmlns:w16="http://schemas.microsoft.com/office/word/2018/wordml" xmlns:w16sdtdh="http://schemas.microsoft.com/office/word/2020/wordml/sdtdatahash" xmlns:w16se="http://schemas.microsoft.com/office/word/2015/wordml/symex" xmlns:wpg="http://schemas.microsoft.com/office/word/2010/wordprocessingGroup" xmlns:wpi="http://schemas.microsoft.com/office/word/2010/wordprocessingInk" xmlns:wne="http://schemas.microsoft.com/office/word/2006/wordml" xmlns:wps="http://schemas.microsoft.com/office/word/2010/wordprocessingShape" mc:Ignorable="w14 w15 w16se w16cid w16 w16cex w16sdtdh wp14">
+<w:numbering xmlns:wpc="http://schemas.microsoft.com/office/word/2010/wordprocessingCanvas" xmlns:cx="http://schemas.microsoft.com/office/drawing/2014/chartex" xmlns:cx1="http://schemas.microsoft.com/office/drawing/2015/9/8/chartex" xmlns:cx2="http://schemas.microsoft.com/office/drawing/2015/10/21/chartex" xmlns:cx3="http://schemas.microsoft.com/office/drawing/2016/5/9/chartex" xmlns:cx4="http://schemas.microsoft.com/office/drawing/2016/5/10/chartex" xmlns:cx5="http://schemas.microsoft.com/office/drawing/2016/5/11/chartex" xmlns:cx6="http://schemas.microsoft.com/office/drawing/2016/5/12/chartex" xmlns:cx7="http://schemas.microsoft.com/office/drawing/2016/5/13/chartex" xmlns:cx8="http://schemas.microsoft.com/office/drawing/2016/5/14/chartex" xmlns:mc="http://schemas.openxmlformats.org/markup-compatibility/2006" xmlns:aink="http://schemas.microsoft.com/office/drawing/2016/ink" xmlns:am3d="http://schemas.microsoft.com/office/drawing/2017/model3d" xmlns:o="urn:schemas-microsoft-com:office:office" xmlns:oel="http://schemas.microsoft.com/office/2019/extlst" xmlns:r="http://schemas.openxmlformats.org/officeDocument/2006/relationships" xmlns:m="http://schemas.openxmlformats.org/officeDocument/2006/math" xmlns:v="urn:schemas-microsoft-com:vml" xmlns:wp14="http://schemas.microsoft.com/office/word/2010/wordprocessingDrawing" xmlns:wp="http://schemas.openxmlformats.org/drawingml/2006/wordprocessingDrawing" xmlns:w10="urn:schemas-microsoft-com:office:word" xmlns:w="http://schemas.openxmlformats.org/wordprocessingml/2006/main" xmlns:w14="http://schemas.microsoft.com/office/word/2010/wordml" xmlns:w15="http://schemas.microsoft.com/office/word/2012/wordml" xmlns:w16cex="http://schemas.microsoft.com/office/word/2018/wordml/cex" xmlns:w16cid="http://schemas.microsoft.com/office/word/2016/wordml/cid" xmlns:w16="http://schemas.microsoft.com/office/word/2018/wordml" xmlns:w16du="http://schemas.microsoft.com/office/word/2023/wordml/word16du" xmlns:w16sdtdh="http://schemas.microsoft.com/office/word/2020/wordml/sdtdatahash" xmlns:w16sdtfl="http://schemas.microsoft.com/office/word/2024/wordml/sdtformatlock" xmlns:w16se="http://schemas.microsoft.com/office/word/2015/wordml/symex" xmlns:wpg="http://schemas.microsoft.com/office/word/2010/wordprocessingGroup" xmlns:wpi="http://schemas.microsoft.com/office/word/2010/wordprocessingInk" xmlns:wne="http://schemas.microsoft.com/office/word/2006/wordml" xmlns:wps="http://schemas.microsoft.com/office/word/2010/wordprocessingShape" mc:Ignorable="w14 w15 w16se w16cid w16 w16cex w16sdtdh w16sdtfl w16du wp14">
   <w:abstractNum w:abstractNumId="0" w15:restartNumberingAfterBreak="0">
     <w:nsid w:val="4DAC1402"/>
     <w:multiLevelType w:val="hybridMultilevel"/>
@@ -758,7 +783,7 @@
         <w:ind w:left="720" w:hanging="360"/>
       </w:pPr>
       <w:rPr>
-        <w:rFonts w:hint="default" w:ascii="Symbol" w:hAnsi="Symbol"/>
+        <w:rFonts w:ascii="Symbol" w:hAnsi="Symbol" w:hint="default"/>
       </w:rPr>
     </w:lvl>
     <w:lvl w:ilvl="1" w:tplc="04160003" w:tentative="1">
@@ -770,7 +795,7 @@
         <w:ind w:left="1440" w:hanging="360"/>
       </w:pPr>
       <w:rPr>
-        <w:rFonts w:hint="default" w:ascii="Courier New" w:hAnsi="Courier New" w:cs="Courier New"/>
+        <w:rFonts w:ascii="Courier New" w:hAnsi="Courier New" w:cs="Courier New" w:hint="default"/>
       </w:rPr>
     </w:lvl>
     <w:lvl w:ilvl="2" w:tplc="04160005" w:tentative="1">
@@ -782,7 +807,7 @@
         <w:ind w:left="2160" w:hanging="360"/>
       </w:pPr>
       <w:rPr>
-        <w:rFonts w:hint="default" w:ascii="Wingdings" w:hAnsi="Wingdings"/>
+        <w:rFonts w:ascii="Wingdings" w:hAnsi="Wingdings" w:hint="default"/>
       </w:rPr>
     </w:lvl>
     <w:lvl w:ilvl="3" w:tplc="04160001" w:tentative="1">
@@ -794,7 +819,7 @@
         <w:ind w:left="2880" w:hanging="360"/>
       </w:pPr>
       <w:rPr>
-        <w:rFonts w:hint="default" w:ascii="Symbol" w:hAnsi="Symbol"/>
+        <w:rFonts w:ascii="Symbol" w:hAnsi="Symbol" w:hint="default"/>
       </w:rPr>
     </w:lvl>
     <w:lvl w:ilvl="4" w:tplc="04160003" w:tentative="1">
@@ -806,7 +831,7 @@
         <w:ind w:left="3600" w:hanging="360"/>
       </w:pPr>
       <w:rPr>
-        <w:rFonts w:hint="default" w:ascii="Courier New" w:hAnsi="Courier New" w:cs="Courier New"/>
+        <w:rFonts w:ascii="Courier New" w:hAnsi="Courier New" w:cs="Courier New" w:hint="default"/>
       </w:rPr>
     </w:lvl>
     <w:lvl w:ilvl="5" w:tplc="04160005" w:tentative="1">
@@ -818,7 +843,7 @@
         <w:ind w:left="4320" w:hanging="360"/>
       </w:pPr>
       <w:rPr>
-        <w:rFonts w:hint="default" w:ascii="Wingdings" w:hAnsi="Wingdings"/>
+        <w:rFonts w:ascii="Wingdings" w:hAnsi="Wingdings" w:hint="default"/>
       </w:rPr>
     </w:lvl>
     <w:lvl w:ilvl="6" w:tplc="04160001" w:tentative="1">
@@ -830,7 +855,7 @@
         <w:ind w:left="5040" w:hanging="360"/>
       </w:pPr>
       <w:rPr>
-        <w:rFonts w:hint="default" w:ascii="Symbol" w:hAnsi="Symbol"/>
+        <w:rFonts w:ascii="Symbol" w:hAnsi="Symbol" w:hint="default"/>
       </w:rPr>
     </w:lvl>
     <w:lvl w:ilvl="7" w:tplc="04160003" w:tentative="1">
@@ -842,7 +867,7 @@
         <w:ind w:left="5760" w:hanging="360"/>
       </w:pPr>
       <w:rPr>
-        <w:rFonts w:hint="default" w:ascii="Courier New" w:hAnsi="Courier New" w:cs="Courier New"/>
+        <w:rFonts w:ascii="Courier New" w:hAnsi="Courier New" w:cs="Courier New" w:hint="default"/>
       </w:rPr>
     </w:lvl>
     <w:lvl w:ilvl="8" w:tplc="04160005" w:tentative="1">
@@ -854,22 +879,22 @@
         <w:ind w:left="6480" w:hanging="360"/>
       </w:pPr>
       <w:rPr>
-        <w:rFonts w:hint="default" w:ascii="Wingdings" w:hAnsi="Wingdings"/>
+        <w:rFonts w:ascii="Wingdings" w:hAnsi="Wingdings" w:hint="default"/>
       </w:rPr>
     </w:lvl>
   </w:abstractNum>
-  <w:num w:numId="1">
+  <w:num w:numId="1" w16cid:durableId="156381839">
     <w:abstractNumId w:val="0"/>
   </w:num>
 </w:numbering>
 </file>
 
 <file path=word/styles.xml><?xml version="1.0" encoding="utf-8"?>
-<w:styles xmlns:mc="http://schemas.openxmlformats.org/markup-compatibility/2006" xmlns:r="http://schemas.openxmlformats.org/officeDocument/2006/relationships" xmlns:w="http://schemas.openxmlformats.org/wordprocessingml/2006/main" xmlns:w14="http://schemas.microsoft.com/office/word/2010/wordml" xmlns:w15="http://schemas.microsoft.com/office/word/2012/wordml" xmlns:w16cex="http://schemas.microsoft.com/office/word/2018/wordml/cex" xmlns:w16cid="http://schemas.microsoft.com/office/word/2016/wordml/cid" xmlns:w16="http://schemas.microsoft.com/office/word/2018/wordml" xmlns:w16sdtdh="http://schemas.microsoft.com/office/word/2020/wordml/sdtdatahash" xmlns:w16se="http://schemas.microsoft.com/office/word/2015/wordml/symex" mc:Ignorable="w14 w15 w16se w16cid w16 w16cex w16sdtdh">
+<w:styles xmlns:mc="http://schemas.openxmlformats.org/markup-compatibility/2006" xmlns:r="http://schemas.openxmlformats.org/officeDocument/2006/relationships" xmlns:w="http://schemas.openxmlformats.org/wordprocessingml/2006/main" xmlns:w14="http://schemas.microsoft.com/office/word/2010/wordml" xmlns:w15="http://schemas.microsoft.com/office/word/2012/wordml" xmlns:w16cex="http://schemas.microsoft.com/office/word/2018/wordml/cex" xmlns:w16cid="http://schemas.microsoft.com/office/word/2016/wordml/cid" xmlns:w16="http://schemas.microsoft.com/office/word/2018/wordml" xmlns:w16du="http://schemas.microsoft.com/office/word/2023/wordml/word16du" xmlns:w16sdtdh="http://schemas.microsoft.com/office/word/2020/wordml/sdtdatahash" xmlns:w16sdtfl="http://schemas.microsoft.com/office/word/2024/wordml/sdtformatlock" xmlns:w16se="http://schemas.microsoft.com/office/word/2015/wordml/symex" mc:Ignorable="w14 w15 w16se w16cid w16 w16cex w16sdtdh w16sdtfl w16du">
   <w:docDefaults>
     <w:rPrDefault>
       <w:rPr>
-        <w:rFonts w:asciiTheme="minorHAnsi" w:hAnsiTheme="minorHAnsi" w:eastAsiaTheme="minorHAnsi" w:cstheme="minorBidi"/>
+        <w:rFonts w:asciiTheme="minorHAnsi" w:eastAsiaTheme="minorHAnsi" w:hAnsiTheme="minorHAnsi" w:cstheme="minorBidi"/>
         <w:sz w:val="22"/>
         <w:szCs w:val="22"/>
         <w:lang w:val="pt-BR" w:eastAsia="en-US" w:bidi="ar-SA"/>
@@ -880,14 +905,14 @@
   <w:latentStyles w:defLockedState="0" w:defUIPriority="99" w:defSemiHidden="0" w:defUnhideWhenUsed="0" w:defQFormat="0" w:count="376">
     <w:lsdException w:name="Normal" w:uiPriority="0" w:qFormat="1"/>
     <w:lsdException w:name="heading 1" w:uiPriority="9" w:qFormat="1"/>
-    <w:lsdException w:name="heading 2" w:uiPriority="9" w:semiHidden="1" w:unhideWhenUsed="1" w:qFormat="1"/>
-    <w:lsdException w:name="heading 3" w:uiPriority="9" w:semiHidden="1" w:unhideWhenUsed="1" w:qFormat="1"/>
-    <w:lsdException w:name="heading 4" w:uiPriority="9" w:semiHidden="1" w:unhideWhenUsed="1" w:qFormat="1"/>
-    <w:lsdException w:name="heading 5" w:uiPriority="9" w:semiHidden="1" w:unhideWhenUsed="1" w:qFormat="1"/>
-    <w:lsdException w:name="heading 6" w:uiPriority="9" w:semiHidden="1" w:unhideWhenUsed="1" w:qFormat="1"/>
-    <w:lsdException w:name="heading 7" w:uiPriority="9" w:semiHidden="1" w:unhideWhenUsed="1" w:qFormat="1"/>
-    <w:lsdException w:name="heading 8" w:uiPriority="9" w:semiHidden="1" w:unhideWhenUsed="1" w:qFormat="1"/>
-    <w:lsdException w:name="heading 9" w:uiPriority="9" w:semiHidden="1" w:unhideWhenUsed="1" w:qFormat="1"/>
+    <w:lsdException w:name="heading 2" w:semiHidden="1" w:uiPriority="9" w:unhideWhenUsed="1" w:qFormat="1"/>
+    <w:lsdException w:name="heading 3" w:semiHidden="1" w:uiPriority="9" w:unhideWhenUsed="1" w:qFormat="1"/>
+    <w:lsdException w:name="heading 4" w:semiHidden="1" w:uiPriority="9" w:unhideWhenUsed="1" w:qFormat="1"/>
+    <w:lsdException w:name="heading 5" w:semiHidden="1" w:uiPriority="9" w:unhideWhenUsed="1" w:qFormat="1"/>
+    <w:lsdException w:name="heading 6" w:semiHidden="1" w:uiPriority="9" w:unhideWhenUsed="1" w:qFormat="1"/>
+    <w:lsdException w:name="heading 7" w:semiHidden="1" w:uiPriority="9" w:unhideWhenUsed="1" w:qFormat="1"/>
+    <w:lsdException w:name="heading 8" w:semiHidden="1" w:uiPriority="9" w:unhideWhenUsed="1" w:qFormat="1"/>
+    <w:lsdException w:name="heading 9" w:semiHidden="1" w:uiPriority="9" w:unhideWhenUsed="1" w:qFormat="1"/>
     <w:lsdException w:name="index 1" w:semiHidden="1" w:unhideWhenUsed="1"/>
     <w:lsdException w:name="index 2" w:semiHidden="1" w:unhideWhenUsed="1"/>
     <w:lsdException w:name="index 3" w:semiHidden="1" w:unhideWhenUsed="1"/>
@@ -897,22 +922,22 @@
     <w:lsdException w:name="index 7" w:semiHidden="1" w:unhideWhenUsed="1"/>
     <w:lsdException w:name="index 8" w:semiHidden="1" w:unhideWhenUsed="1"/>
     <w:lsdException w:name="index 9" w:semiHidden="1" w:unhideWhenUsed="1"/>
-    <w:lsdException w:name="toc 1" w:uiPriority="39" w:semiHidden="1" w:unhideWhenUsed="1"/>
-    <w:lsdException w:name="toc 2" w:uiPriority="39" w:semiHidden="1" w:unhideWhenUsed="1"/>
-    <w:lsdException w:name="toc 3" w:uiPriority="39" w:semiHidden="1" w:unhideWhenUsed="1"/>
-    <w:lsdException w:name="toc 4" w:uiPriority="39" w:semiHidden="1" w:unhideWhenUsed="1"/>
-    <w:lsdException w:name="toc 5" w:uiPriority="39" w:semiHidden="1" w:unhideWhenUsed="1"/>
-    <w:lsdException w:name="toc 6" w:uiPriority="39" w:semiHidden="1" w:unhideWhenUsed="1"/>
-    <w:lsdException w:name="toc 7" w:uiPriority="39" w:semiHidden="1" w:unhideWhenUsed="1"/>
-    <w:lsdException w:name="toc 8" w:uiPriority="39" w:semiHidden="1" w:unhideWhenUsed="1"/>
-    <w:lsdException w:name="toc 9" w:uiPriority="39" w:semiHidden="1" w:unhideWhenUsed="1"/>
+    <w:lsdException w:name="toc 1" w:semiHidden="1" w:uiPriority="39" w:unhideWhenUsed="1"/>
+    <w:lsdException w:name="toc 2" w:semiHidden="1" w:uiPriority="39" w:unhideWhenUsed="1"/>
+    <w:lsdException w:name="toc 3" w:semiHidden="1" w:uiPriority="39" w:unhideWhenUsed="1"/>
+    <w:lsdException w:name="toc 4" w:semiHidden="1" w:uiPriority="39" w:unhideWhenUsed="1"/>
+    <w:lsdException w:name="toc 5" w:semiHidden="1" w:uiPriority="39" w:unhideWhenUsed="1"/>
+    <w:lsdException w:name="toc 6" w:semiHidden="1" w:uiPriority="39" w:unhideWhenUsed="1"/>
+    <w:lsdException w:name="toc 7" w:semiHidden="1" w:uiPriority="39" w:unhideWhenUsed="1"/>
+    <w:lsdException w:name="toc 8" w:semiHidden="1" w:uiPriority="39" w:unhideWhenUsed="1"/>
+    <w:lsdException w:name="toc 9" w:semiHidden="1" w:uiPriority="39" w:unhideWhenUsed="1"/>
     <w:lsdException w:name="Normal Indent" w:semiHidden="1" w:unhideWhenUsed="1"/>
     <w:lsdException w:name="footnote text" w:semiHidden="1" w:unhideWhenUsed="1"/>
     <w:lsdException w:name="annotation text" w:semiHidden="1" w:unhideWhenUsed="1"/>
     <w:lsdException w:name="header" w:semiHidden="1" w:unhideWhenUsed="1"/>
     <w:lsdException w:name="footer" w:semiHidden="1" w:unhideWhenUsed="1"/>
     <w:lsdException w:name="index heading" w:semiHidden="1" w:unhideWhenUsed="1"/>
-    <w:lsdException w:name="caption" w:uiPriority="35" w:semiHidden="1" w:unhideWhenUsed="1" w:qFormat="1"/>
+    <w:lsdException w:name="caption" w:semiHidden="1" w:uiPriority="35" w:unhideWhenUsed="1" w:qFormat="1"/>
     <w:lsdException w:name="table of figures" w:semiHidden="1" w:unhideWhenUsed="1"/>
     <w:lsdException w:name="envelope address" w:semiHidden="1" w:unhideWhenUsed="1"/>
     <w:lsdException w:name="envelope return" w:semiHidden="1" w:unhideWhenUsed="1"/>
@@ -943,7 +968,7 @@
     <w:lsdException w:name="Title" w:uiPriority="10" w:qFormat="1"/>
     <w:lsdException w:name="Closing" w:semiHidden="1" w:unhideWhenUsed="1"/>
     <w:lsdException w:name="Signature" w:semiHidden="1" w:unhideWhenUsed="1"/>
-    <w:lsdException w:name="Default Paragraph Font" w:uiPriority="1" w:semiHidden="1" w:unhideWhenUsed="1"/>
+    <w:lsdException w:name="Default Paragraph Font" w:semiHidden="1" w:uiPriority="1" w:unhideWhenUsed="1"/>
     <w:lsdException w:name="Body Text" w:semiHidden="1" w:unhideWhenUsed="1"/>
     <w:lsdException w:name="Body Text Indent" w:semiHidden="1" w:unhideWhenUsed="1"/>
     <w:lsdException w:name="List Continue" w:semiHidden="1" w:unhideWhenUsed="1"/>
@@ -1143,8 +1168,8 @@
     <w:lsdException w:name="Subtle Reference" w:uiPriority="31" w:qFormat="1"/>
     <w:lsdException w:name="Intense Reference" w:uiPriority="32" w:qFormat="1"/>
     <w:lsdException w:name="Book Title" w:uiPriority="33" w:qFormat="1"/>
-    <w:lsdException w:name="Bibliography" w:uiPriority="37" w:semiHidden="1" w:unhideWhenUsed="1"/>
-    <w:lsdException w:name="TOC Heading" w:uiPriority="39" w:semiHidden="1" w:unhideWhenUsed="1" w:qFormat="1"/>
+    <w:lsdException w:name="Bibliography" w:semiHidden="1" w:uiPriority="37" w:unhideWhenUsed="1"/>
+    <w:lsdException w:name="TOC Heading" w:semiHidden="1" w:uiPriority="39" w:unhideWhenUsed="1" w:qFormat="1"/>
     <w:lsdException w:name="Plain Table 1" w:uiPriority="41"/>
     <w:lsdException w:name="Plain Table 2" w:uiPriority="42"/>
     <w:lsdException w:name="Plain Table 3" w:uiPriority="43"/>
@@ -1255,17 +1280,17 @@
     <w:lsdException w:name="Unresolved Mention" w:semiHidden="1" w:unhideWhenUsed="1"/>
     <w:lsdException w:name="Smart Link" w:semiHidden="1" w:unhideWhenUsed="1"/>
   </w:latentStyles>
-  <w:style w:type="paragraph" w:styleId="Normal" w:default="1">
+  <w:style w:type="paragraph" w:default="1" w:styleId="Normal">
     <w:name w:val="Normal"/>
     <w:qFormat/>
   </w:style>
-  <w:style w:type="character" w:styleId="Fontepargpadro" w:default="1">
+  <w:style w:type="character" w:default="1" w:styleId="Fontepargpadro">
     <w:name w:val="Default Paragraph Font"/>
     <w:uiPriority w:val="1"/>
     <w:semiHidden/>
     <w:unhideWhenUsed/>
   </w:style>
-  <w:style w:type="table" w:styleId="Tabelanormal" w:default="1">
+  <w:style w:type="table" w:default="1" w:styleId="Tabelanormal">
     <w:name w:val="Normal Table"/>
     <w:uiPriority w:val="99"/>
     <w:semiHidden/>
@@ -1280,7 +1305,7 @@
       </w:tblCellMar>
     </w:tblPr>
   </w:style>
-  <w:style w:type="numbering" w:styleId="Semlista" w:default="1">
+  <w:style w:type="numbering" w:default="1" w:styleId="Semlista">
     <w:name w:val="No List"/>
     <w:uiPriority w:val="99"/>
     <w:semiHidden/>
@@ -1293,12 +1318,12 @@
     <w:rsid w:val="004D4375"/>
     <w:tblPr>
       <w:tblBorders>
-        <w:top w:val="single" w:color="auto" w:sz="4" w:space="0"/>
-        <w:left w:val="single" w:color="auto" w:sz="4" w:space="0"/>
-        <w:bottom w:val="single" w:color="auto" w:sz="4" w:space="0"/>
-        <w:right w:val="single" w:color="auto" w:sz="4" w:space="0"/>
-        <w:insideH w:val="single" w:color="auto" w:sz="4" w:space="0"/>
-        <w:insideV w:val="single" w:color="auto" w:sz="4" w:space="0"/>
+        <w:top w:val="single" w:sz="4" w:space="0" w:color="auto"/>
+        <w:left w:val="single" w:sz="4" w:space="0" w:color="auto"/>
+        <w:bottom w:val="single" w:sz="4" w:space="0" w:color="auto"/>
+        <w:right w:val="single" w:sz="4" w:space="0" w:color="auto"/>
+        <w:insideH w:val="single" w:sz="4" w:space="0" w:color="auto"/>
+        <w:insideV w:val="single" w:sz="4" w:space="0" w:color="auto"/>
       </w:tblBorders>
     </w:tblPr>
   </w:style>
@@ -1612,6 +1637,21 @@
 </file>
 
 <file path=customXml/item1.xml><?xml version="1.0" encoding="utf-8"?>
+<p:properties xmlns:p="http://schemas.microsoft.com/office/2006/metadata/properties" xmlns:xsi="http://www.w3.org/2001/XMLSchema-instance" xmlns:pc="http://schemas.microsoft.com/office/infopath/2007/PartnerControls">
+  <documentManagement/>
+</p:properties>
+</file>
+
+<file path=customXml/item2.xml><?xml version="1.0" encoding="utf-8"?>
+<?mso-contentType ?>
+<FormTemplates xmlns="http://schemas.microsoft.com/sharepoint/v3/contenttype/forms">
+  <Display>DocumentLibraryForm</Display>
+  <Edit>DocumentLibraryForm</Edit>
+  <New>DocumentLibraryForm</New>
+</FormTemplates>
+</file>
+
+<file path=customXml/item3.xml><?xml version="1.0" encoding="utf-8"?>
 <ct:contentTypeSchema xmlns:ct="http://schemas.microsoft.com/office/2006/metadata/contentType" xmlns:ma="http://schemas.microsoft.com/office/2006/metadata/properties/metaAttributes" ct:_="" ma:_="" ma:contentTypeName="Documento" ma:contentTypeID="0x0101008F38941BB20AF7469B1F1B0DB7313D34" ma:contentTypeVersion="4" ma:contentTypeDescription="Crie um novo documento." ma:contentTypeScope="" ma:versionID="f12137005422a9d3a40cf7fa22c6032a">
   <xsd:schema xmlns:xsd="http://www.w3.org/2001/XMLSchema" xmlns:xs="http://www.w3.org/2001/XMLSchema" xmlns:p="http://schemas.microsoft.com/office/2006/metadata/properties" xmlns:ns2="2427b345-76d6-457b-82db-000acea4d976" targetNamespace="http://schemas.microsoft.com/office/2006/metadata/properties" ma:root="true" ma:fieldsID="d9b41ab2f4156fde9483a41b784af4d2" ns2:_="">
     <xsd:import namespace="2427b345-76d6-457b-82db-000acea4d976"/>
@@ -1755,29 +1795,37 @@
 </ct:contentTypeSchema>
 </file>
 
-<file path=customXml/item2.xml><?xml version="1.0" encoding="utf-8"?>
-<?mso-contentType ?>
-<FormTemplates xmlns="http://schemas.microsoft.com/sharepoint/v3/contenttype/forms">
-  <Display>DocumentLibraryForm</Display>
-  <Edit>DocumentLibraryForm</Edit>
-  <New>DocumentLibraryForm</New>
-</FormTemplates>
-</file>
-
-<file path=customXml/item3.xml><?xml version="1.0" encoding="utf-8"?>
-<p:properties xmlns:p="http://schemas.microsoft.com/office/2006/metadata/properties" xmlns:xsi="http://www.w3.org/2001/XMLSchema-instance" xmlns:pc="http://schemas.microsoft.com/office/infopath/2007/PartnerControls">
-  <documentManagement/>
-</p:properties>
-</file>
-
 <file path=customXml/itemProps1.xml><?xml version="1.0" encoding="utf-8"?>
-<ds:datastoreItem xmlns:ds="http://schemas.openxmlformats.org/officeDocument/2006/customXml" ds:itemID="{C2A8E466-0DDF-4B62-B9C4-CA6BB17D669B}"/>
+<ds:datastoreItem xmlns:ds="http://schemas.openxmlformats.org/officeDocument/2006/customXml" ds:itemID="{149268CF-D676-452D-9534-CDBBEC20B165}">
+  <ds:schemaRefs>
+    <ds:schemaRef ds:uri="http://schemas.microsoft.com/office/2006/metadata/properties"/>
+    <ds:schemaRef ds:uri="http://schemas.microsoft.com/office/infopath/2007/PartnerControls"/>
+  </ds:schemaRefs>
+</ds:datastoreItem>
 </file>
 
 <file path=customXml/itemProps2.xml><?xml version="1.0" encoding="utf-8"?>
-<ds:datastoreItem xmlns:ds="http://schemas.openxmlformats.org/officeDocument/2006/customXml" ds:itemID="{840E2A83-6BBA-4E98-B5C0-A909233B2983}"/>
+<ds:datastoreItem xmlns:ds="http://schemas.openxmlformats.org/officeDocument/2006/customXml" ds:itemID="{840E2A83-6BBA-4E98-B5C0-A909233B2983}">
+  <ds:schemaRefs>
+    <ds:schemaRef ds:uri="http://schemas.microsoft.com/sharepoint/v3/contenttype/forms"/>
+  </ds:schemaRefs>
+</ds:datastoreItem>
 </file>
 
 <file path=customXml/itemProps3.xml><?xml version="1.0" encoding="utf-8"?>
-<ds:datastoreItem xmlns:ds="http://schemas.openxmlformats.org/officeDocument/2006/customXml" ds:itemID="{149268CF-D676-452D-9534-CDBBEC20B165}"/>
+<ds:datastoreItem xmlns:ds="http://schemas.openxmlformats.org/officeDocument/2006/customXml" ds:itemID="{C2A8E466-0DDF-4B62-B9C4-CA6BB17D669B}">
+  <ds:schemaRefs>
+    <ds:schemaRef ds:uri="http://schemas.microsoft.com/office/2006/metadata/contentType"/>
+    <ds:schemaRef ds:uri="http://schemas.microsoft.com/office/2006/metadata/properties/metaAttributes"/>
+    <ds:schemaRef ds:uri="http://www.w3.org/2001/XMLSchema"/>
+    <ds:schemaRef ds:uri="http://schemas.microsoft.com/office/2006/metadata/properties"/>
+    <ds:schemaRef ds:uri="2427b345-76d6-457b-82db-000acea4d976"/>
+    <ds:schemaRef ds:uri="http://schemas.microsoft.com/office/2006/documentManagement/types"/>
+    <ds:schemaRef ds:uri="http://schemas.microsoft.com/office/infopath/2007/PartnerControls"/>
+    <ds:schemaRef ds:uri="http://schemas.openxmlformats.org/package/2006/metadata/core-properties"/>
+    <ds:schemaRef ds:uri="http://purl.org/dc/elements/1.1/"/>
+    <ds:schemaRef ds:uri="http://purl.org/dc/terms/"/>
+    <ds:schemaRef ds:uri="http://schemas.microsoft.com/internal/obd"/>
+  </ds:schemaRefs>
+</ds:datastoreItem>
 </file>
</xml_diff>